<commit_message>
Q1 is completed 2
</commit_message>
<xml_diff>
--- a/Q1.docx
+++ b/Q1.docx
@@ -5221,54 +5221,6 @@
           <w:szCs w:val="36"/>
         </w:rPr>
       </w:pPr>
-      <w:r>
-        <w:rPr>
-          <w:noProof/>
-          <w:sz w:val="36"/>
-          <w:szCs w:val="36"/>
-        </w:rPr>
-        <w:drawing>
-          <wp:inline distT="0" distB="0" distL="0" distR="0" wp14:anchorId="75C405F3" wp14:editId="2B15255D">
-            <wp:extent cx="5943600" cy="3962400"/>
-            <wp:effectExtent l="0" t="0" r="0" b="0"/>
-            <wp:docPr id="2057047157" name="Picture 1"/>
-            <wp:cNvGraphicFramePr>
-              <a:graphicFrameLocks xmlns:a="http://schemas.openxmlformats.org/drawingml/2006/main" noChangeAspect="1"/>
-            </wp:cNvGraphicFramePr>
-            <a:graphic xmlns:a="http://schemas.openxmlformats.org/drawingml/2006/main">
-              <a:graphicData uri="http://schemas.openxmlformats.org/drawingml/2006/picture">
-                <pic:pic xmlns:pic="http://schemas.openxmlformats.org/drawingml/2006/picture">
-                  <pic:nvPicPr>
-                    <pic:cNvPr id="2057047157" name="Picture 2057047157"/>
-                    <pic:cNvPicPr/>
-                  </pic:nvPicPr>
-                  <pic:blipFill>
-                    <a:blip r:embed="rId29" cstate="print">
-                      <a:extLst>
-                        <a:ext uri="{28A0092B-C50C-407E-A947-70E740481C1C}">
-                          <a14:useLocalDpi xmlns:a14="http://schemas.microsoft.com/office/drawing/2010/main" val="0"/>
-                        </a:ext>
-                      </a:extLst>
-                    </a:blip>
-                    <a:stretch>
-                      <a:fillRect/>
-                    </a:stretch>
-                  </pic:blipFill>
-                  <pic:spPr>
-                    <a:xfrm>
-                      <a:off x="0" y="0"/>
-                      <a:ext cx="5943600" cy="3962400"/>
-                    </a:xfrm>
-                    <a:prstGeom prst="rect">
-                      <a:avLst/>
-                    </a:prstGeom>
-                  </pic:spPr>
-                </pic:pic>
-              </a:graphicData>
-            </a:graphic>
-          </wp:inline>
-        </w:drawing>
-      </w:r>
     </w:p>
     <w:p>
       <w:pPr>

</xml_diff>

<commit_message>
deleted additional blank page
</commit_message>
<xml_diff>
--- a/Q1.docx
+++ b/Q1.docx
@@ -76,6 +76,9 @@
         </w:rPr>
       </w:pPr>
       <w:r>
+        <w:rPr>
+          <w:noProof/>
+        </w:rPr>
         <w:drawing>
           <wp:inline distT="0" distB="0" distL="0" distR="0" wp14:anchorId="1C47B6FE" wp14:editId="6C6FF976">
             <wp:extent cx="5943600" cy="412750"/>
@@ -135,6 +138,9 @@
     </w:p>
     <w:p>
       <w:r>
+        <w:rPr>
+          <w:noProof/>
+        </w:rPr>
         <w:drawing>
           <wp:inline distT="0" distB="0" distL="0" distR="0" wp14:anchorId="2DDD31E9" wp14:editId="5468D8B4">
             <wp:extent cx="5943600" cy="2023110"/>
@@ -349,6 +355,7 @@
       </w:pPr>
       <w:r>
         <w:rPr>
+          <w:noProof/>
           <w:sz w:val="28"/>
           <w:szCs w:val="28"/>
         </w:rPr>
@@ -442,6 +449,7 @@
       </w:r>
       <w:r>
         <w:rPr>
+          <w:noProof/>
           <w:sz w:val="28"/>
           <w:szCs w:val="28"/>
         </w:rPr>
@@ -534,6 +542,7 @@
       </w:pPr>
       <w:r>
         <w:rPr>
+          <w:noProof/>
           <w:sz w:val="28"/>
           <w:szCs w:val="28"/>
         </w:rPr>
@@ -621,6 +630,9 @@
         </w:rPr>
       </w:pPr>
       <w:r>
+        <w:rPr>
+          <w:noProof/>
+        </w:rPr>
         <w:drawing>
           <wp:inline distT="0" distB="0" distL="0" distR="0" wp14:anchorId="7F4D27C6" wp14:editId="7F2CAE8E">
             <wp:extent cx="5943600" cy="1877695"/>
@@ -724,6 +736,9 @@
         </w:rPr>
       </w:pPr>
       <w:r>
+        <w:rPr>
+          <w:noProof/>
+        </w:rPr>
         <w:drawing>
           <wp:inline distT="0" distB="0" distL="0" distR="0" wp14:anchorId="5146ABBB" wp14:editId="4E8FD746">
             <wp:extent cx="5943600" cy="1245870"/>
@@ -855,6 +870,9 @@
         </w:rPr>
       </w:pPr>
       <w:r>
+        <w:rPr>
+          <w:noProof/>
+        </w:rPr>
         <w:drawing>
           <wp:inline distT="0" distB="0" distL="0" distR="0" wp14:anchorId="38EF1051" wp14:editId="49A16DDE">
             <wp:extent cx="4582164" cy="3410426"/>
@@ -1001,6 +1019,9 @@
         </w:rPr>
       </w:pPr>
       <w:r>
+        <w:rPr>
+          <w:noProof/>
+        </w:rPr>
         <w:drawing>
           <wp:inline distT="0" distB="0" distL="0" distR="0" wp14:anchorId="5171A8E8" wp14:editId="3EADBD22">
             <wp:extent cx="5943600" cy="1457325"/>
@@ -1074,6 +1095,9 @@
         </w:rPr>
       </w:pPr>
       <w:r>
+        <w:rPr>
+          <w:noProof/>
+        </w:rPr>
         <w:drawing>
           <wp:inline distT="0" distB="0" distL="0" distR="0" wp14:anchorId="18ED3211" wp14:editId="3C9AC526">
             <wp:extent cx="5943600" cy="2250440"/>
@@ -1139,6 +1163,9 @@
         </w:rPr>
       </w:pPr>
       <w:r>
+        <w:rPr>
+          <w:noProof/>
+        </w:rPr>
         <w:drawing>
           <wp:inline distT="0" distB="0" distL="0" distR="0" wp14:anchorId="1F32C5FA" wp14:editId="2DC71B74">
             <wp:extent cx="5943600" cy="1183005"/>
@@ -1262,6 +1289,7 @@
       </w:pPr>
       <w:r>
         <w:rPr>
+          <w:noProof/>
           <w:sz w:val="28"/>
           <w:szCs w:val="28"/>
         </w:rPr>
@@ -1416,6 +1444,7 @@
       </w:pPr>
       <w:r>
         <w:rPr>
+          <w:noProof/>
           <w:sz w:val="28"/>
           <w:szCs w:val="28"/>
         </w:rPr>
@@ -1570,6 +1599,7 @@
       </w:pPr>
       <w:r>
         <w:rPr>
+          <w:noProof/>
           <w:sz w:val="28"/>
           <w:szCs w:val="28"/>
         </w:rPr>
@@ -1716,6 +1746,7 @@
       </w:pPr>
       <w:r>
         <w:rPr>
+          <w:noProof/>
           <w:sz w:val="28"/>
           <w:szCs w:val="28"/>
         </w:rPr>
@@ -1793,6 +1824,7 @@
       </w:pPr>
       <w:r>
         <w:rPr>
+          <w:noProof/>
           <w:sz w:val="28"/>
           <w:szCs w:val="28"/>
         </w:rPr>
@@ -1890,6 +1922,7 @@
       </w:pPr>
       <w:r>
         <w:rPr>
+          <w:noProof/>
           <w:sz w:val="28"/>
           <w:szCs w:val="28"/>
         </w:rPr>
@@ -1968,6 +2001,7 @@
       </w:pPr>
       <w:r>
         <w:rPr>
+          <w:noProof/>
           <w:sz w:val="28"/>
           <w:szCs w:val="28"/>
         </w:rPr>
@@ -2046,6 +2080,7 @@
       </w:pPr>
       <w:r>
         <w:rPr>
+          <w:noProof/>
           <w:sz w:val="28"/>
           <w:szCs w:val="28"/>
         </w:rPr>
@@ -2206,6 +2241,7 @@
       </w:pPr>
       <w:r>
         <w:rPr>
+          <w:noProof/>
           <w:sz w:val="28"/>
           <w:szCs w:val="28"/>
         </w:rPr>
@@ -2274,6 +2310,9 @@
         </w:rPr>
       </w:pPr>
       <w:r>
+        <w:rPr>
+          <w:noProof/>
+        </w:rPr>
         <w:drawing>
           <wp:inline distT="0" distB="0" distL="0" distR="0" wp14:anchorId="17ABE67E" wp14:editId="3E74A543">
             <wp:extent cx="5943600" cy="2701925"/>
@@ -2328,6 +2367,7 @@
       </w:pPr>
       <w:r>
         <w:rPr>
+          <w:noProof/>
           <w:sz w:val="28"/>
           <w:szCs w:val="28"/>
         </w:rPr>
@@ -2406,6 +2446,7 @@
       </w:pPr>
       <w:r>
         <w:rPr>
+          <w:noProof/>
           <w:sz w:val="28"/>
           <w:szCs w:val="28"/>
         </w:rPr>
@@ -2499,6 +2540,7 @@
       </w:pPr>
       <w:r>
         <w:rPr>
+          <w:noProof/>
           <w:sz w:val="28"/>
           <w:szCs w:val="28"/>
         </w:rPr>
@@ -4333,14 +4375,7 @@
           <w:szCs w:val="36"/>
         </w:rPr>
         <w:lastRenderedPageBreak/>
-        <w:t>3)</w:t>
-      </w:r>
-      <w:r>
-        <w:rPr>
-          <w:sz w:val="36"/>
-          <w:szCs w:val="36"/>
-        </w:rPr>
-        <w:t>Gradient boosting</w:t>
+        <w:t>3)Gradient boosting</w:t>
       </w:r>
     </w:p>
     <w:p>
@@ -5097,16 +5132,14 @@
         </w:rPr>
         <w:t xml:space="preserve">Gradient boosting </w:t>
       </w:r>
-      <w:proofErr w:type="spellStart"/>
       <w:proofErr w:type="gramStart"/>
       <w:r>
         <w:rPr>
           <w:sz w:val="36"/>
           <w:szCs w:val="36"/>
         </w:rPr>
-        <w:t>performe</w:t>
-      </w:r>
-      <w:proofErr w:type="spellEnd"/>
+        <w:t>perform</w:t>
+      </w:r>
       <w:proofErr w:type="gramEnd"/>
       <w:r>
         <w:rPr>
@@ -5115,176 +5148,27 @@
         </w:rPr>
         <w:t xml:space="preserve"> very well so </w:t>
       </w:r>
-      <w:proofErr w:type="spellStart"/>
-      <w:proofErr w:type="gramStart"/>
-      <w:r>
-        <w:rPr>
-          <w:sz w:val="36"/>
-          <w:szCs w:val="36"/>
-        </w:rPr>
-        <w:t>far,we</w:t>
-      </w:r>
-      <w:proofErr w:type="spellEnd"/>
-      <w:proofErr w:type="gramEnd"/>
-      <w:r>
-        <w:rPr>
-          <w:sz w:val="36"/>
-          <w:szCs w:val="36"/>
-        </w:rPr>
-        <w:t xml:space="preserve"> can enhance model by adjusting parameters further</w:t>
-      </w:r>
-    </w:p>
-    <w:p>
-      <w:pPr>
-        <w:rPr>
-          <w:sz w:val="36"/>
-          <w:szCs w:val="36"/>
-        </w:rPr>
-      </w:pPr>
-    </w:p>
-    <w:p>
-      <w:pPr>
-        <w:rPr>
-          <w:sz w:val="36"/>
-          <w:szCs w:val="36"/>
-        </w:rPr>
-      </w:pPr>
-    </w:p>
-    <w:p>
-      <w:pPr>
-        <w:rPr>
-          <w:sz w:val="36"/>
-          <w:szCs w:val="36"/>
-        </w:rPr>
-      </w:pPr>
-    </w:p>
-    <w:p>
-      <w:pPr>
-        <w:rPr>
-          <w:sz w:val="36"/>
-          <w:szCs w:val="36"/>
-        </w:rPr>
-      </w:pPr>
-    </w:p>
-    <w:p>
-      <w:pPr>
-        <w:rPr>
-          <w:sz w:val="36"/>
-          <w:szCs w:val="36"/>
-        </w:rPr>
-      </w:pPr>
-    </w:p>
-    <w:p>
-      <w:pPr>
-        <w:rPr>
-          <w:sz w:val="36"/>
-          <w:szCs w:val="36"/>
-        </w:rPr>
-      </w:pPr>
-    </w:p>
-    <w:p>
-      <w:pPr>
-        <w:rPr>
-          <w:sz w:val="36"/>
-          <w:szCs w:val="36"/>
-        </w:rPr>
-      </w:pPr>
-    </w:p>
-    <w:p>
-      <w:pPr>
-        <w:rPr>
-          <w:sz w:val="36"/>
-          <w:szCs w:val="36"/>
-        </w:rPr>
-      </w:pPr>
-    </w:p>
-    <w:p>
-      <w:pPr>
-        <w:rPr>
-          <w:sz w:val="36"/>
-          <w:szCs w:val="36"/>
-        </w:rPr>
-      </w:pPr>
-    </w:p>
-    <w:p>
-      <w:pPr>
-        <w:rPr>
-          <w:sz w:val="36"/>
-          <w:szCs w:val="36"/>
-        </w:rPr>
-      </w:pPr>
-    </w:p>
-    <w:p>
-      <w:pPr>
-        <w:rPr>
-          <w:sz w:val="36"/>
-          <w:szCs w:val="36"/>
-        </w:rPr>
-      </w:pPr>
-    </w:p>
-    <w:p>
-      <w:pPr>
-        <w:rPr>
-          <w:sz w:val="36"/>
-          <w:szCs w:val="36"/>
-        </w:rPr>
-      </w:pPr>
-    </w:p>
-    <w:p>
-      <w:pPr>
-        <w:rPr>
-          <w:sz w:val="36"/>
-          <w:szCs w:val="36"/>
-        </w:rPr>
-      </w:pPr>
-    </w:p>
-    <w:p>
-      <w:pPr>
-        <w:rPr>
-          <w:sz w:val="36"/>
-          <w:szCs w:val="36"/>
-        </w:rPr>
-      </w:pPr>
-    </w:p>
-    <w:p>
-      <w:pPr>
-        <w:rPr>
-          <w:sz w:val="36"/>
-          <w:szCs w:val="36"/>
-        </w:rPr>
-      </w:pPr>
-    </w:p>
-    <w:p>
-      <w:pPr>
-        <w:rPr>
-          <w:sz w:val="36"/>
-          <w:szCs w:val="36"/>
-        </w:rPr>
-      </w:pPr>
-    </w:p>
-    <w:p>
-      <w:pPr>
-        <w:rPr>
-          <w:sz w:val="36"/>
-          <w:szCs w:val="36"/>
-        </w:rPr>
-      </w:pPr>
-    </w:p>
-    <w:p>
-      <w:pPr>
-        <w:rPr>
-          <w:sz w:val="36"/>
-          <w:szCs w:val="36"/>
-        </w:rPr>
-      </w:pPr>
-    </w:p>
-    <w:p>
-      <w:pPr>
-        <w:rPr>
-          <w:sz w:val="36"/>
-          <w:szCs w:val="36"/>
-        </w:rPr>
-      </w:pPr>
+      <w:r>
+        <w:rPr>
+          <w:sz w:val="36"/>
+          <w:szCs w:val="36"/>
+        </w:rPr>
+        <w:t>far, we</w:t>
+      </w:r>
+      <w:r>
+        <w:rPr>
+          <w:sz w:val="36"/>
+          <w:szCs w:val="36"/>
+        </w:rPr>
+        <w:t xml:space="preserve"> can enhance model by adjusting parameters furthe</w:t>
+      </w:r>
+      <w:r>
+        <w:rPr>
+          <w:sz w:val="36"/>
+          <w:szCs w:val="36"/>
+        </w:rPr>
+        <w:t>r</w:t>
+      </w:r>
     </w:p>
     <w:sectPr>
       <w:pgSz w:w="12240" w:h="15840"/>
@@ -7413,6 +7297,7 @@
   <w:style w:type="character" w:default="1" w:styleId="DefaultParagraphFont">
     <w:name w:val="Default Paragraph Font"/>
     <w:uiPriority w:val="1"/>
+    <w:semiHidden/>
     <w:unhideWhenUsed/>
   </w:style>
   <w:style w:type="table" w:default="1" w:styleId="TableNormal">

</xml_diff>